<commit_message>
Added significantly more numeracy papers and readings.
</commit_message>
<xml_diff>
--- a/Comps Reading List/Numeracy/Numeracy Notes.docx
+++ b/Comps Reading List/Numeracy/Numeracy Notes.docx
@@ -664,7 +664,15 @@
         </w:numPr>
       </w:pPr>
       <w:r>
-        <w:t>Here would be the effect of affect on choices and priority setting in medical care</w:t>
+        <w:t xml:space="preserve">Here would be the effect of </w:t>
+      </w:r>
+      <w:proofErr w:type="spellStart"/>
+      <w:r>
+        <w:t>affect</w:t>
+      </w:r>
+      <w:proofErr w:type="spellEnd"/>
+      <w:r>
+        <w:t xml:space="preserve"> on choices and priority setting in medical care</w:t>
       </w:r>
     </w:p>
     <w:p>
@@ -865,7 +873,23 @@
         </w:numPr>
       </w:pPr>
       <w:r>
-        <w:t>This doesn’t work when doing a choose n problem, because each step requires trading-off and optimization, you can’t choose A over B if it affects your choices of C over D, unless you know about the 2</w:t>
+        <w:t xml:space="preserve">This doesn’t work when doing a choose n problem, because each step requires trading-off and optimization, you can’t choose </w:t>
+      </w:r>
+      <w:proofErr w:type="spellStart"/>
+      <w:r>
+        <w:t>A</w:t>
+      </w:r>
+      <w:proofErr w:type="spellEnd"/>
+      <w:r>
+        <w:t xml:space="preserve"> over B if it affects your choices of </w:t>
+      </w:r>
+      <w:proofErr w:type="spellStart"/>
+      <w:r>
+        <w:t>C over</w:t>
+      </w:r>
+      <w:proofErr w:type="spellEnd"/>
+      <w:r>
+        <w:t xml:space="preserve"> D, unless you know about the 2</w:t>
       </w:r>
       <w:r>
         <w:rPr>
@@ -1730,6 +1754,2948 @@
           <w:numId w:val="1"/>
         </w:numPr>
       </w:pPr>
+      <w:r>
+        <w:t xml:space="preserve">Pop short in general </w:t>
+      </w:r>
+      <w:proofErr w:type="gramStart"/>
+      <w:r>
+        <w:t>education based</w:t>
+      </w:r>
+      <w:proofErr w:type="gramEnd"/>
+      <w:r>
+        <w:t xml:space="preserve"> numeracy skills (arithmetic, cumulative risk, etc.)</w:t>
+      </w:r>
+    </w:p>
+    <w:p>
+      <w:pPr>
+        <w:pStyle w:val="ListParagraph"/>
+        <w:numPr>
+          <w:ilvl w:val="1"/>
+          <w:numId w:val="1"/>
+        </w:numPr>
+      </w:pPr>
+      <w:r>
+        <w:t xml:space="preserve">But ALSO short on emergent decision-based numeracy skills (finding numeric information, deriving </w:t>
+      </w:r>
+      <w:r>
+        <w:t xml:space="preserve">affective meaning from it) </w:t>
+      </w:r>
+    </w:p>
+    <w:p/>
+    <w:p>
+      <w:r>
+        <w:rPr>
+          <w:sz w:val="28"/>
+          <w:szCs w:val="28"/>
+        </w:rPr>
+        <w:t xml:space="preserve">Peters 2007: </w:t>
+      </w:r>
+      <w:r>
+        <w:rPr>
+          <w:sz w:val="28"/>
+          <w:szCs w:val="28"/>
+        </w:rPr>
+        <w:t xml:space="preserve">Numeracy Skill </w:t>
+      </w:r>
+      <w:proofErr w:type="gramStart"/>
+      <w:r>
+        <w:rPr>
+          <w:sz w:val="28"/>
+          <w:szCs w:val="28"/>
+        </w:rPr>
+        <w:t>And</w:t>
+      </w:r>
+      <w:proofErr w:type="gramEnd"/>
+      <w:r>
+        <w:rPr>
+          <w:sz w:val="28"/>
+          <w:szCs w:val="28"/>
+        </w:rPr>
+        <w:t xml:space="preserve"> The</w:t>
+      </w:r>
+      <w:r>
+        <w:rPr>
+          <w:sz w:val="28"/>
+          <w:szCs w:val="28"/>
+        </w:rPr>
+        <w:t xml:space="preserve"> </w:t>
+      </w:r>
+      <w:r>
+        <w:rPr>
+          <w:sz w:val="28"/>
+          <w:szCs w:val="28"/>
+        </w:rPr>
+        <w:t>Communication,</w:t>
+      </w:r>
+      <w:r>
+        <w:rPr>
+          <w:sz w:val="28"/>
+          <w:szCs w:val="28"/>
+        </w:rPr>
+        <w:t xml:space="preserve"> </w:t>
+      </w:r>
+      <w:r>
+        <w:rPr>
+          <w:sz w:val="28"/>
+          <w:szCs w:val="28"/>
+        </w:rPr>
+        <w:t>Comprehension, And Use Of</w:t>
+      </w:r>
+      <w:r>
+        <w:rPr>
+          <w:sz w:val="28"/>
+          <w:szCs w:val="28"/>
+        </w:rPr>
+        <w:t xml:space="preserve"> </w:t>
+      </w:r>
+      <w:r>
+        <w:rPr>
+          <w:sz w:val="28"/>
+          <w:szCs w:val="28"/>
+        </w:rPr>
+        <w:t>Risk-Benefit Information</w:t>
+      </w:r>
+    </w:p>
+    <w:p>
+      <w:pPr>
+        <w:pStyle w:val="ListParagraph"/>
+        <w:numPr>
+          <w:ilvl w:val="0"/>
+          <w:numId w:val="1"/>
+        </w:numPr>
+      </w:pPr>
+      <w:r>
+        <w:t xml:space="preserve">Informed consumer choices are good, but uncertainty exists! How do we deal with </w:t>
+      </w:r>
+      <w:proofErr w:type="spellStart"/>
+      <w:r>
+        <w:t>innumerates</w:t>
+      </w:r>
+      <w:proofErr w:type="spellEnd"/>
+      <w:r>
+        <w:t xml:space="preserve"> who are not well </w:t>
+      </w:r>
+      <w:proofErr w:type="gramStart"/>
+      <w:r>
+        <w:t>calibrated.</w:t>
+      </w:r>
+      <w:proofErr w:type="gramEnd"/>
+    </w:p>
+    <w:p>
+      <w:pPr>
+        <w:pStyle w:val="ListParagraph"/>
+        <w:numPr>
+          <w:ilvl w:val="0"/>
+          <w:numId w:val="1"/>
+        </w:numPr>
+      </w:pPr>
+      <w:r>
+        <w:t>Why is numeracy important to health care decisions SPECIFICALLY?</w:t>
+      </w:r>
+    </w:p>
+    <w:p>
+      <w:pPr>
+        <w:pStyle w:val="ListParagraph"/>
+        <w:numPr>
+          <w:ilvl w:val="0"/>
+          <w:numId w:val="1"/>
+        </w:numPr>
+      </w:pPr>
+      <w:r>
+        <w:t>A good chunk of smart people incorrectly answered questions about risk magnitude (what’s greater, 1%, 5% or 10%?)</w:t>
+      </w:r>
+    </w:p>
+    <w:p>
+      <w:pPr>
+        <w:pStyle w:val="ListParagraph"/>
+        <w:numPr>
+          <w:ilvl w:val="1"/>
+          <w:numId w:val="1"/>
+        </w:numPr>
+      </w:pPr>
+      <w:r>
+        <w:t>Similar questions might be a good tool to use to gauge… attention? This seems almost too obvious to get wrong.</w:t>
+      </w:r>
+    </w:p>
+    <w:p>
+      <w:pPr>
+        <w:pStyle w:val="ListParagraph"/>
+        <w:numPr>
+          <w:ilvl w:val="0"/>
+          <w:numId w:val="1"/>
+        </w:numPr>
+      </w:pPr>
+      <w:r>
+        <w:t>Types of uncertainty for health decisions</w:t>
+      </w:r>
+    </w:p>
+    <w:p>
+      <w:pPr>
+        <w:pStyle w:val="ListParagraph"/>
+        <w:numPr>
+          <w:ilvl w:val="1"/>
+          <w:numId w:val="1"/>
+        </w:numPr>
+      </w:pPr>
+      <w:r>
+        <w:t>Uncertainty in health care settings: Uncertainty about magnitude of risks and benefits. Uncertainty about strength of evidence.</w:t>
+      </w:r>
+    </w:p>
+    <w:p>
+      <w:pPr>
+        <w:pStyle w:val="ListParagraph"/>
+        <w:numPr>
+          <w:ilvl w:val="2"/>
+          <w:numId w:val="1"/>
+        </w:numPr>
+      </w:pPr>
+      <w:r>
+        <w:t>People accept or reject information fully, without adjustments for data quality or thinking on a continuum.</w:t>
+      </w:r>
+    </w:p>
+    <w:p>
+      <w:pPr>
+        <w:pStyle w:val="ListParagraph"/>
+        <w:numPr>
+          <w:ilvl w:val="2"/>
+          <w:numId w:val="1"/>
+        </w:numPr>
+      </w:pPr>
+      <w:r>
+        <w:t>Uncertainty about how to weigh risks/benefits in choices</w:t>
+      </w:r>
+    </w:p>
+    <w:p>
+      <w:pPr>
+        <w:pStyle w:val="ListParagraph"/>
+        <w:numPr>
+          <w:ilvl w:val="1"/>
+          <w:numId w:val="1"/>
+        </w:numPr>
+      </w:pPr>
+      <w:r>
+        <w:t>Skill needed to understand risk-benefit info</w:t>
+      </w:r>
+    </w:p>
+    <w:p>
+      <w:pPr>
+        <w:pStyle w:val="ListParagraph"/>
+        <w:numPr>
+          <w:ilvl w:val="2"/>
+          <w:numId w:val="1"/>
+        </w:numPr>
+      </w:pPr>
+      <w:r>
+        <w:t>Information needs to be available, accurate, and timely.</w:t>
+      </w:r>
+    </w:p>
+    <w:p>
+      <w:pPr>
+        <w:pStyle w:val="ListParagraph"/>
+        <w:numPr>
+          <w:ilvl w:val="2"/>
+          <w:numId w:val="1"/>
+        </w:numPr>
+      </w:pPr>
+      <w:r>
+        <w:t xml:space="preserve">Patient has to be able to </w:t>
+      </w:r>
+      <w:proofErr w:type="gramStart"/>
+      <w:r>
+        <w:t>asses</w:t>
+      </w:r>
+      <w:proofErr w:type="gramEnd"/>
+      <w:r>
+        <w:t xml:space="preserve"> tables, charts, and text.</w:t>
+      </w:r>
+    </w:p>
+    <w:p>
+      <w:pPr>
+        <w:pStyle w:val="ListParagraph"/>
+        <w:numPr>
+          <w:ilvl w:val="2"/>
+          <w:numId w:val="1"/>
+        </w:numPr>
+      </w:pPr>
+      <w:r>
+        <w:t xml:space="preserve">Patient </w:t>
+      </w:r>
+      <w:proofErr w:type="gramStart"/>
+      <w:r>
+        <w:t>has to</w:t>
+      </w:r>
+      <w:proofErr w:type="gramEnd"/>
+      <w:r>
+        <w:t xml:space="preserve"> make calculations and inferences from this information.</w:t>
+      </w:r>
+    </w:p>
+    <w:p>
+      <w:pPr>
+        <w:pStyle w:val="ListParagraph"/>
+        <w:numPr>
+          <w:ilvl w:val="2"/>
+          <w:numId w:val="1"/>
+        </w:numPr>
+      </w:pPr>
+      <w:r>
+        <w:t>Needs to know how to weight their needs/values.</w:t>
+      </w:r>
+    </w:p>
+    <w:p>
+      <w:pPr>
+        <w:pStyle w:val="ListParagraph"/>
+        <w:numPr>
+          <w:ilvl w:val="2"/>
+          <w:numId w:val="1"/>
+        </w:numPr>
+      </w:pPr>
+      <w:proofErr w:type="gramStart"/>
+      <w:r>
+        <w:t>Has to</w:t>
+      </w:r>
+      <w:proofErr w:type="gramEnd"/>
+      <w:r>
+        <w:t xml:space="preserve"> make choices under context of high affect.</w:t>
+      </w:r>
+    </w:p>
+    <w:p>
+      <w:pPr>
+        <w:pStyle w:val="ListParagraph"/>
+        <w:numPr>
+          <w:ilvl w:val="0"/>
+          <w:numId w:val="1"/>
+        </w:numPr>
+        <w:rPr>
+          <w:highlight w:val="yellow"/>
+        </w:rPr>
+      </w:pPr>
+      <w:r>
+        <w:rPr>
+          <w:highlight w:val="yellow"/>
+        </w:rPr>
+        <w:t>Difficulty evaluating risks and benefits of health options</w:t>
+      </w:r>
+    </w:p>
+    <w:p>
+      <w:pPr>
+        <w:pStyle w:val="ListParagraph"/>
+        <w:numPr>
+          <w:ilvl w:val="1"/>
+          <w:numId w:val="1"/>
+        </w:numPr>
+        <w:rPr>
+          <w:highlight w:val="yellow"/>
+        </w:rPr>
+      </w:pPr>
+      <w:r>
+        <w:rPr>
+          <w:highlight w:val="yellow"/>
+        </w:rPr>
+        <w:t>Conceptually, this is a plausible explanation for why the non-numerate had less effect, that is NOT related to the more numerate being more engaged or attentive.</w:t>
+      </w:r>
+    </w:p>
+    <w:p>
+      <w:pPr>
+        <w:pStyle w:val="ListParagraph"/>
+        <w:numPr>
+          <w:ilvl w:val="1"/>
+          <w:numId w:val="1"/>
+        </w:numPr>
+      </w:pPr>
+      <w:r>
+        <w:rPr>
+          <w:highlight w:val="yellow"/>
+        </w:rPr>
+        <w:t xml:space="preserve">Quantitative descriptions are </w:t>
+      </w:r>
+      <w:proofErr w:type="gramStart"/>
+      <w:r>
+        <w:rPr>
+          <w:highlight w:val="yellow"/>
+        </w:rPr>
+        <w:t>necessary, because</w:t>
+      </w:r>
+      <w:proofErr w:type="gramEnd"/>
+      <w:r>
+        <w:rPr>
+          <w:highlight w:val="yellow"/>
+        </w:rPr>
+        <w:t xml:space="preserve"> qualitative descriptions are TOO ambiguous. </w:t>
+      </w:r>
+    </w:p>
+    <w:p>
+      <w:pPr>
+        <w:pStyle w:val="ListParagraph"/>
+        <w:numPr>
+          <w:ilvl w:val="0"/>
+          <w:numId w:val="1"/>
+        </w:numPr>
+      </w:pPr>
+      <w:r>
+        <w:t>Weighing short-term against long-term benefits</w:t>
+      </w:r>
+    </w:p>
+    <w:p>
+      <w:pPr>
+        <w:pStyle w:val="ListParagraph"/>
+        <w:numPr>
+          <w:ilvl w:val="1"/>
+          <w:numId w:val="1"/>
+        </w:numPr>
+      </w:pPr>
+      <w:r>
+        <w:t>Could be impactful… but it assumes that the innumerate are thinking about and able to evaluate the relative cost and benefits of the selections at all, and THEN also have a perception of short vs long term.</w:t>
+      </w:r>
+    </w:p>
+    <w:p>
+      <w:pPr>
+        <w:pStyle w:val="ListParagraph"/>
+        <w:numPr>
+          <w:ilvl w:val="0"/>
+          <w:numId w:val="1"/>
+        </w:numPr>
+      </w:pPr>
+      <w:r>
+        <w:t>Best practices in presenting numeric health information</w:t>
+      </w:r>
+    </w:p>
+    <w:p>
+      <w:pPr>
+        <w:pStyle w:val="ListParagraph"/>
+        <w:numPr>
+          <w:ilvl w:val="1"/>
+          <w:numId w:val="1"/>
+        </w:numPr>
+      </w:pPr>
+      <w:r>
+        <w:t>Less is More!</w:t>
+      </w:r>
+    </w:p>
+    <w:p>
+      <w:pPr>
+        <w:pStyle w:val="ListParagraph"/>
+        <w:numPr>
+          <w:ilvl w:val="2"/>
+          <w:numId w:val="1"/>
+        </w:numPr>
+      </w:pPr>
+      <w:r>
+        <w:t>Can present simplified version of tasks?</w:t>
+      </w:r>
+    </w:p>
+    <w:p>
+      <w:pPr>
+        <w:pStyle w:val="ListParagraph"/>
+        <w:numPr>
+          <w:ilvl w:val="2"/>
+          <w:numId w:val="1"/>
+        </w:numPr>
+      </w:pPr>
+      <w:r>
+        <w:t xml:space="preserve">Perhaps a sequence of left or right, this or that, and eventually after the carousel of choices has finished, the plan is </w:t>
+      </w:r>
+      <w:proofErr w:type="gramStart"/>
+      <w:r>
+        <w:t>there</w:t>
+      </w:r>
+      <w:proofErr w:type="gramEnd"/>
+      <w:r>
+        <w:t xml:space="preserve"> and the person made it over an aggregate of choices?</w:t>
+      </w:r>
+    </w:p>
+    <w:p>
+      <w:pPr>
+        <w:pStyle w:val="ListParagraph"/>
+        <w:numPr>
+          <w:ilvl w:val="2"/>
+          <w:numId w:val="1"/>
+        </w:numPr>
+      </w:pPr>
+      <w:r>
+        <w:t>ALSO! Only simplifying the important elements, instead of the less relevant choices, generally leads to better choices (b/c subjects will upweight the simpler, but more important, information?)</w:t>
+      </w:r>
+    </w:p>
+    <w:p>
+      <w:pPr>
+        <w:pStyle w:val="ListParagraph"/>
+        <w:numPr>
+          <w:ilvl w:val="2"/>
+          <w:numId w:val="1"/>
+        </w:numPr>
+      </w:pPr>
+      <w:r>
+        <w:t>Can mark the solid or easier to evaluate/more important section w/ symbols, like color coding, check marks, stars, etc.</w:t>
+      </w:r>
+    </w:p>
+    <w:p>
+      <w:pPr>
+        <w:rPr>
+          <w:sz w:val="28"/>
+          <w:szCs w:val="28"/>
+        </w:rPr>
+      </w:pPr>
+      <w:r>
+        <w:rPr>
+          <w:sz w:val="28"/>
+          <w:szCs w:val="28"/>
+        </w:rPr>
+        <w:lastRenderedPageBreak/>
+        <w:t>Numeracy and the ACA: Opportunities and Challenges</w:t>
+      </w:r>
+    </w:p>
+    <w:p>
+      <w:pPr>
+        <w:pStyle w:val="ListParagraph"/>
+        <w:numPr>
+          <w:ilvl w:val="0"/>
+          <w:numId w:val="1"/>
+        </w:numPr>
+      </w:pPr>
+      <w:r>
+        <w:t>Numeracy levels in the US are super low</w:t>
+      </w:r>
+    </w:p>
+    <w:p>
+      <w:pPr>
+        <w:pStyle w:val="ListParagraph"/>
+        <w:numPr>
+          <w:ilvl w:val="0"/>
+          <w:numId w:val="1"/>
+        </w:numPr>
+      </w:pPr>
+      <w:r>
+        <w:t>Three main question</w:t>
+      </w:r>
+      <w:r>
+        <w:t>s</w:t>
+      </w:r>
+    </w:p>
+    <w:p>
+      <w:r>
+        <w:t>Question 1: What does research show about people’s Numeracy Skill Levels?</w:t>
+      </w:r>
+    </w:p>
+    <w:p>
+      <w:pPr>
+        <w:pStyle w:val="ListParagraph"/>
+        <w:numPr>
+          <w:ilvl w:val="0"/>
+          <w:numId w:val="1"/>
+        </w:numPr>
+      </w:pPr>
+      <w:r>
+        <w:t>Different levels and scales of quantitative literacy, from below basic, basic, intermediate, and proficient</w:t>
+      </w:r>
+    </w:p>
+    <w:p>
+      <w:pPr>
+        <w:pStyle w:val="ListParagraph"/>
+        <w:numPr>
+          <w:ilvl w:val="1"/>
+          <w:numId w:val="1"/>
+        </w:numPr>
+      </w:pPr>
+      <w:r>
+        <w:t>Proficient is seen as what is needed to make good health care choices in the marketplace??</w:t>
+      </w:r>
+    </w:p>
+    <w:p>
+      <w:pPr>
+        <w:pStyle w:val="ListParagraph"/>
+        <w:numPr>
+          <w:ilvl w:val="1"/>
+          <w:numId w:val="1"/>
+        </w:numPr>
+      </w:pPr>
+      <w:r>
+        <w:t>22% are below basic, 33% basic, 33% intermediate, and 13% are proficient.</w:t>
+      </w:r>
+    </w:p>
+    <w:p>
+      <w:pPr>
+        <w:pStyle w:val="ListParagraph"/>
+        <w:numPr>
+          <w:ilvl w:val="0"/>
+          <w:numId w:val="1"/>
+        </w:numPr>
+      </w:pPr>
+      <w:r>
+        <w:t>Dual process theory: Effect of time pressure, stress, illness on health numeracy</w:t>
+      </w:r>
+    </w:p>
+    <w:p>
+      <w:pPr>
+        <w:pStyle w:val="ListParagraph"/>
+        <w:numPr>
+          <w:ilvl w:val="1"/>
+          <w:numId w:val="1"/>
+        </w:numPr>
+      </w:pPr>
+      <w:r>
+        <w:t>Affective engagement can change ability and resources available to engage in critical thinking.</w:t>
+      </w:r>
+    </w:p>
+    <w:p>
+      <w:pPr>
+        <w:pStyle w:val="ListParagraph"/>
+        <w:numPr>
+          <w:ilvl w:val="1"/>
+          <w:numId w:val="1"/>
+        </w:numPr>
+      </w:pPr>
+      <w:r>
+        <w:t>Health problems can both directly and indirectly impact the capacity for thinking in the dual process concept.</w:t>
+      </w:r>
+    </w:p>
+    <w:p>
+      <w:pPr>
+        <w:pStyle w:val="ListParagraph"/>
+        <w:numPr>
+          <w:ilvl w:val="1"/>
+          <w:numId w:val="1"/>
+        </w:numPr>
+      </w:pPr>
+      <w:r>
+        <w:t>Numeracy is measured under NORMAL circumstances, if ABNORMAL circumstances are standard for health concepts, then there is a risk of this reduced numeracy hurting people specifically making health choices.</w:t>
+      </w:r>
+    </w:p>
+    <w:p>
+      <w:r>
+        <w:t>Question 2:</w:t>
+      </w:r>
+      <w:r>
+        <w:t xml:space="preserve"> What Numeracy skills are needed to select health plans, choose treatments, and understand medication?</w:t>
+      </w:r>
+    </w:p>
+    <w:p>
+      <w:pPr>
+        <w:pStyle w:val="ListParagraph"/>
+        <w:numPr>
+          <w:ilvl w:val="0"/>
+          <w:numId w:val="1"/>
+        </w:numPr>
+      </w:pPr>
+      <w:r>
+        <w:t>Understanding of numeric information is necessary, arithmetic, basic computational skills, frequencies, etc.</w:t>
+      </w:r>
+    </w:p>
+    <w:p>
+      <w:pPr>
+        <w:pStyle w:val="ListParagraph"/>
+        <w:numPr>
+          <w:ilvl w:val="0"/>
+          <w:numId w:val="1"/>
+        </w:numPr>
+      </w:pPr>
+      <w:r>
+        <w:t>Less numerate are vulnerable to format effects, changing ratios and such.</w:t>
+      </w:r>
+    </w:p>
+    <w:p>
+      <w:pPr>
+        <w:pStyle w:val="ListParagraph"/>
+        <w:numPr>
+          <w:ilvl w:val="0"/>
+          <w:numId w:val="1"/>
+        </w:numPr>
+      </w:pPr>
+      <w:r>
+        <w:t>Probabilistic reasoning is needed for calculation of risk and likelihood</w:t>
+      </w:r>
+    </w:p>
+    <w:p>
+      <w:pPr>
+        <w:pStyle w:val="ListParagraph"/>
+        <w:numPr>
+          <w:ilvl w:val="0"/>
+          <w:numId w:val="1"/>
+        </w:numPr>
+      </w:pPr>
+      <w:r>
+        <w:t>Greater attending to numeric information is something for highly numerate as well.</w:t>
+      </w:r>
+    </w:p>
+    <w:p>
+      <w:pPr>
+        <w:pStyle w:val="ListParagraph"/>
+        <w:numPr>
+          <w:ilvl w:val="1"/>
+          <w:numId w:val="1"/>
+        </w:numPr>
+      </w:pPr>
+      <w:r>
+        <w:t>Generally, the original task seems to need at LEAST basic information, and perhaps even as much as proficient?</w:t>
+      </w:r>
+    </w:p>
+    <w:p>
+      <w:pPr>
+        <w:pStyle w:val="ListParagraph"/>
+        <w:numPr>
+          <w:ilvl w:val="0"/>
+          <w:numId w:val="1"/>
+        </w:numPr>
+      </w:pPr>
+      <w:r>
+        <w:t xml:space="preserve">The less numerate have additional pessimism regarding </w:t>
+      </w:r>
+      <w:proofErr w:type="gramStart"/>
+      <w:r>
+        <w:t>factual information</w:t>
+      </w:r>
+      <w:proofErr w:type="gramEnd"/>
+      <w:r>
+        <w:t xml:space="preserve"> provided – in the form of cancer risk and perceptions.</w:t>
+      </w:r>
+    </w:p>
+    <w:p>
+      <w:pPr>
+        <w:pStyle w:val="ListParagraph"/>
+        <w:numPr>
+          <w:ilvl w:val="1"/>
+          <w:numId w:val="1"/>
+        </w:numPr>
+      </w:pPr>
+      <w:proofErr w:type="gramStart"/>
+      <w:r>
+        <w:t>E.g.</w:t>
+      </w:r>
+      <w:proofErr w:type="gramEnd"/>
+      <w:r>
+        <w:t xml:space="preserve"> the more numerate were also pessimistic, but their odds hewed closer to the true value.</w:t>
+      </w:r>
+    </w:p>
+    <w:p>
+      <w:r>
+        <w:t>Example – Skills needed for Health Plan Selection</w:t>
+      </w:r>
+    </w:p>
+    <w:p>
+      <w:pPr>
+        <w:pStyle w:val="ListParagraph"/>
+        <w:numPr>
+          <w:ilvl w:val="0"/>
+          <w:numId w:val="1"/>
+        </w:numPr>
+      </w:pPr>
+      <w:r>
+        <w:t>Consumers need to know what the terminology itself means.</w:t>
+      </w:r>
+    </w:p>
+    <w:p>
+      <w:pPr>
+        <w:pStyle w:val="ListParagraph"/>
+        <w:numPr>
+          <w:ilvl w:val="0"/>
+          <w:numId w:val="1"/>
+        </w:numPr>
+      </w:pPr>
+      <w:r>
+        <w:t>Basic skill allows for lowest cost plan based on premium and deductible</w:t>
+      </w:r>
+    </w:p>
+    <w:p>
+      <w:pPr>
+        <w:pStyle w:val="ListParagraph"/>
+        <w:numPr>
+          <w:ilvl w:val="0"/>
+          <w:numId w:val="1"/>
+        </w:numPr>
+      </w:pPr>
+      <w:r>
+        <w:t>Intermediate skill allows for evaluation of co-insurance costs and costs of treatments.</w:t>
+      </w:r>
+    </w:p>
+    <w:p>
+      <w:pPr>
+        <w:pStyle w:val="ListParagraph"/>
+        <w:numPr>
+          <w:ilvl w:val="0"/>
+          <w:numId w:val="1"/>
+        </w:numPr>
+      </w:pPr>
+      <w:r>
+        <w:t>Complex calculation, estimating annual costs and estimated out of pocket expenses require significant proficiency.</w:t>
+      </w:r>
+    </w:p>
+    <w:p>
+      <w:r>
+        <w:t>Example – Skills needed to select Treatment for self</w:t>
+      </w:r>
+    </w:p>
+    <w:p>
+      <w:pPr>
+        <w:pStyle w:val="ListParagraph"/>
+        <w:numPr>
+          <w:ilvl w:val="0"/>
+          <w:numId w:val="1"/>
+        </w:numPr>
+      </w:pPr>
+      <w:r>
+        <w:t>Some ambiguity behind treatment costs and difficulty to obtain them.</w:t>
+      </w:r>
+    </w:p>
+    <w:p>
+      <w:pPr>
+        <w:pStyle w:val="ListParagraph"/>
+        <w:numPr>
+          <w:ilvl w:val="0"/>
+          <w:numId w:val="1"/>
+        </w:numPr>
+      </w:pPr>
+      <w:r>
+        <w:lastRenderedPageBreak/>
+        <w:t>Below Basic allows for comparison between generic and name brand price</w:t>
+      </w:r>
+    </w:p>
+    <w:p>
+      <w:pPr>
+        <w:pStyle w:val="ListParagraph"/>
+        <w:numPr>
+          <w:ilvl w:val="0"/>
+          <w:numId w:val="1"/>
+        </w:numPr>
+      </w:pPr>
+      <w:r>
+        <w:t>Basic allows for estimation of survival rates when given percentage survival</w:t>
+      </w:r>
+    </w:p>
+    <w:p>
+      <w:pPr>
+        <w:pStyle w:val="ListParagraph"/>
+        <w:numPr>
+          <w:ilvl w:val="0"/>
+          <w:numId w:val="1"/>
+        </w:numPr>
+      </w:pPr>
+      <w:r>
+        <w:t>Intermediate allows medication cost comparison between different dosage and units</w:t>
+      </w:r>
+    </w:p>
+    <w:p>
+      <w:pPr>
+        <w:pStyle w:val="ListParagraph"/>
+        <w:numPr>
+          <w:ilvl w:val="0"/>
+          <w:numId w:val="1"/>
+        </w:numPr>
+      </w:pPr>
+      <w:r>
+        <w:t>Proficient allows cumulative risks and benefits accurately</w:t>
+      </w:r>
+    </w:p>
+    <w:p>
+      <w:pPr>
+        <w:ind w:left="360"/>
+      </w:pPr>
+    </w:p>
+    <w:p>
+      <w:r>
+        <w:rPr>
+          <w:highlight w:val="yellow"/>
+        </w:rPr>
+        <w:t>Question 3: What do we know about how providers should communicate with those with low numeracy skills?</w:t>
+      </w:r>
+    </w:p>
+    <w:p>
+      <w:pPr>
+        <w:pStyle w:val="ListParagraph"/>
+        <w:numPr>
+          <w:ilvl w:val="0"/>
+          <w:numId w:val="1"/>
+        </w:numPr>
+      </w:pPr>
+      <w:proofErr w:type="spellStart"/>
+      <w:r>
+        <w:t>Ancker</w:t>
+      </w:r>
+      <w:proofErr w:type="spellEnd"/>
+      <w:r>
+        <w:t xml:space="preserve"> et al., 2006; </w:t>
+      </w:r>
+      <w:proofErr w:type="spellStart"/>
+      <w:r>
+        <w:t>Apter</w:t>
+      </w:r>
+      <w:proofErr w:type="spellEnd"/>
+      <w:r>
+        <w:t xml:space="preserve"> et al., 2008; Berkman et al., 2011; </w:t>
+      </w:r>
+      <w:proofErr w:type="spellStart"/>
+      <w:r>
+        <w:t>Fagerlin</w:t>
+      </w:r>
+      <w:proofErr w:type="spellEnd"/>
+      <w:r>
+        <w:t xml:space="preserve"> and Peters, 2011; </w:t>
+      </w:r>
+      <w:proofErr w:type="spellStart"/>
+      <w:r>
+        <w:t>Fagerlin</w:t>
+      </w:r>
+      <w:proofErr w:type="spellEnd"/>
+      <w:r>
+        <w:t xml:space="preserve"> et al., 2007a; Hibbard and Peters, 2003; </w:t>
+      </w:r>
+      <w:proofErr w:type="spellStart"/>
+      <w:r>
+        <w:t>Lipkus</w:t>
+      </w:r>
+      <w:proofErr w:type="spellEnd"/>
+      <w:r>
+        <w:t xml:space="preserve">, 2007; </w:t>
+      </w:r>
+      <w:proofErr w:type="spellStart"/>
+      <w:r>
+        <w:t>Lipkus</w:t>
+      </w:r>
+      <w:proofErr w:type="spellEnd"/>
+      <w:r>
+        <w:t xml:space="preserve"> and Hollands, 1999; Peters et al., 2007a).</w:t>
+      </w:r>
+    </w:p>
+    <w:p>
+      <w:pPr>
+        <w:pStyle w:val="ListParagraph"/>
+        <w:numPr>
+          <w:ilvl w:val="1"/>
+          <w:numId w:val="1"/>
+        </w:numPr>
+      </w:pPr>
+      <w:r>
+        <w:t>Various compilation of papers describing how to communicate numeric information</w:t>
+      </w:r>
+    </w:p>
+    <w:p>
+      <w:pPr>
+        <w:pStyle w:val="ListParagraph"/>
+        <w:numPr>
+          <w:ilvl w:val="1"/>
+          <w:numId w:val="1"/>
+        </w:numPr>
+      </w:pPr>
+      <w:r>
+        <w:t>Mostly coming to the same conclusion</w:t>
+      </w:r>
+    </w:p>
+    <w:p>
+      <w:r>
+        <w:rPr>
+          <w:noProof/>
+        </w:rPr>
+        <w:drawing>
+          <wp:inline distT="0" distB="0" distL="0" distR="0" wp14:anchorId="3EB0F312" wp14:editId="0EE9455E">
+            <wp:extent cx="5173980" cy="3718560"/>
+            <wp:effectExtent l="0" t="0" r="7620" b="0"/>
+            <wp:docPr id="1" name="Picture 1"/>
+            <wp:cNvGraphicFramePr>
+              <a:graphicFrameLocks xmlns:a="http://schemas.openxmlformats.org/drawingml/2006/main" noChangeAspect="1"/>
+            </wp:cNvGraphicFramePr>
+            <a:graphic xmlns:a="http://schemas.openxmlformats.org/drawingml/2006/main">
+              <a:graphicData uri="http://schemas.openxmlformats.org/drawingml/2006/picture">
+                <pic:pic xmlns:pic="http://schemas.openxmlformats.org/drawingml/2006/picture">
+                  <pic:nvPicPr>
+                    <pic:cNvPr id="0" name="Picture 1"/>
+                    <pic:cNvPicPr>
+                      <a:picLocks noChangeAspect="1" noChangeArrowheads="1"/>
+                    </pic:cNvPicPr>
+                  </pic:nvPicPr>
+                  <pic:blipFill>
+                    <a:blip r:embed="rId5">
+                      <a:extLst>
+                        <a:ext uri="{28A0092B-C50C-407E-A947-70E740481C1C}">
+                          <a14:useLocalDpi xmlns:a14="http://schemas.microsoft.com/office/drawing/2010/main" val="0"/>
+                        </a:ext>
+                      </a:extLst>
+                    </a:blip>
+                    <a:srcRect/>
+                    <a:stretch>
+                      <a:fillRect/>
+                    </a:stretch>
+                  </pic:blipFill>
+                  <pic:spPr bwMode="auto">
+                    <a:xfrm>
+                      <a:off x="0" y="0"/>
+                      <a:ext cx="5173980" cy="3718560"/>
+                    </a:xfrm>
+                    <a:prstGeom prst="rect">
+                      <a:avLst/>
+                    </a:prstGeom>
+                    <a:noFill/>
+                    <a:ln>
+                      <a:noFill/>
+                    </a:ln>
+                  </pic:spPr>
+                </pic:pic>
+              </a:graphicData>
+            </a:graphic>
+          </wp:inline>
+        </w:drawing>
+      </w:r>
+    </w:p>
+    <w:p>
+      <w:pPr>
+        <w:pStyle w:val="ListParagraph"/>
+        <w:numPr>
+          <w:ilvl w:val="0"/>
+          <w:numId w:val="1"/>
+        </w:numPr>
+      </w:pPr>
+      <w:r>
+        <w:t>Provide numeric information</w:t>
+      </w:r>
+    </w:p>
+    <w:p>
+      <w:pPr>
+        <w:pStyle w:val="ListParagraph"/>
+        <w:numPr>
+          <w:ilvl w:val="0"/>
+          <w:numId w:val="1"/>
+        </w:numPr>
+      </w:pPr>
+      <w:r>
+        <w:t>Reduce effort</w:t>
+      </w:r>
+    </w:p>
+    <w:p>
+      <w:pPr>
+        <w:pStyle w:val="ListParagraph"/>
+        <w:numPr>
+          <w:ilvl w:val="0"/>
+          <w:numId w:val="1"/>
+        </w:numPr>
+      </w:pPr>
+      <w:r>
+        <w:t>Provide evaluative meaning</w:t>
+      </w:r>
+    </w:p>
+    <w:p>
+      <w:pPr>
+        <w:pStyle w:val="ListParagraph"/>
+        <w:numPr>
+          <w:ilvl w:val="0"/>
+          <w:numId w:val="1"/>
+        </w:numPr>
+      </w:pPr>
+      <w:r>
+        <w:t>Draw attention to important information</w:t>
+      </w:r>
+    </w:p>
+    <w:p>
+      <w:pPr>
+        <w:pStyle w:val="ListParagraph"/>
+        <w:numPr>
+          <w:ilvl w:val="0"/>
+          <w:numId w:val="1"/>
+        </w:numPr>
+      </w:pPr>
+      <w:r>
+        <w:t>Set up appropriate systems</w:t>
+      </w:r>
+    </w:p>
+    <w:p>
+      <w:pPr>
+        <w:pStyle w:val="ListParagraph"/>
+        <w:numPr>
+          <w:ilvl w:val="0"/>
+          <w:numId w:val="1"/>
+        </w:numPr>
+      </w:pPr>
+      <w:r>
+        <w:t>Fewer options</w:t>
+      </w:r>
+    </w:p>
+    <w:p>
+      <w:pPr>
+        <w:pStyle w:val="ListParagraph"/>
+        <w:numPr>
+          <w:ilvl w:val="1"/>
+          <w:numId w:val="1"/>
+        </w:numPr>
+      </w:pPr>
+      <w:r>
+        <w:t>if only certain options are valuable or important, you should maybe try presenting only them</w:t>
+      </w:r>
+    </w:p>
+    <w:p>
+      <w:pPr>
+        <w:pStyle w:val="ListParagraph"/>
+        <w:numPr>
+          <w:ilvl w:val="0"/>
+          <w:numId w:val="1"/>
+        </w:numPr>
+      </w:pPr>
+      <w:r>
+        <w:t>Provide less information</w:t>
+      </w:r>
+    </w:p>
+    <w:p>
+      <w:pPr>
+        <w:pStyle w:val="ListParagraph"/>
+        <w:numPr>
+          <w:ilvl w:val="1"/>
+          <w:numId w:val="1"/>
+        </w:numPr>
+      </w:pPr>
+      <w:r>
+        <w:lastRenderedPageBreak/>
+        <w:t>Any information that isn’t important should be removed</w:t>
+      </w:r>
+    </w:p>
+    <w:p>
+      <w:pPr>
+        <w:pStyle w:val="ListParagraph"/>
+        <w:numPr>
+          <w:ilvl w:val="1"/>
+          <w:numId w:val="1"/>
+        </w:numPr>
+      </w:pPr>
+      <w:r>
+        <w:t>Perhaps try a ‘slimmed’ down version of the experience?</w:t>
+      </w:r>
+    </w:p>
+    <w:p>
+      <w:pPr>
+        <w:pStyle w:val="ListParagraph"/>
+        <w:numPr>
+          <w:ilvl w:val="0"/>
+          <w:numId w:val="1"/>
+        </w:numPr>
+      </w:pPr>
+      <w:r>
+        <w:t>Use appropriate visuals</w:t>
+      </w:r>
+    </w:p>
+    <w:p>
+      <w:pPr>
+        <w:pStyle w:val="ListParagraph"/>
+        <w:numPr>
+          <w:ilvl w:val="1"/>
+          <w:numId w:val="1"/>
+        </w:numPr>
+      </w:pPr>
+      <w:r>
+        <w:t>Pictographs or icon arrays can indicate how much likelihood of having an issue</w:t>
+      </w:r>
+    </w:p>
+    <w:p>
+      <w:pPr>
+        <w:pStyle w:val="ListParagraph"/>
+        <w:numPr>
+          <w:ilvl w:val="1"/>
+          <w:numId w:val="1"/>
+        </w:numPr>
+      </w:pPr>
+      <w:r>
+        <w:t>For common outcomes, bar charts are good!</w:t>
+      </w:r>
+    </w:p>
+    <w:p>
+      <w:pPr>
+        <w:pStyle w:val="ListParagraph"/>
+        <w:numPr>
+          <w:ilvl w:val="0"/>
+          <w:numId w:val="1"/>
+        </w:numPr>
+      </w:pPr>
+      <w:r>
+        <w:t>Use evaluative labels when you want to get some action happening!</w:t>
+      </w:r>
+    </w:p>
+    <w:p>
+      <w:pPr>
+        <w:pStyle w:val="ListParagraph"/>
+        <w:numPr>
+          <w:ilvl w:val="0"/>
+          <w:numId w:val="1"/>
+        </w:numPr>
+      </w:pPr>
+      <w:r>
+        <w:t>Order information such that the most important information is first or last</w:t>
+      </w:r>
+    </w:p>
+    <w:p>
+      <w:pPr>
+        <w:pStyle w:val="ListParagraph"/>
+        <w:numPr>
+          <w:ilvl w:val="1"/>
+          <w:numId w:val="1"/>
+        </w:numPr>
+      </w:pPr>
+      <w:r>
+        <w:t>Important meaning here… largest cost or potential for cost?</w:t>
+      </w:r>
+    </w:p>
+    <w:p>
+      <w:pPr>
+        <w:pStyle w:val="ListParagraph"/>
+        <w:numPr>
+          <w:ilvl w:val="0"/>
+          <w:numId w:val="1"/>
+        </w:numPr>
+      </w:pPr>
+      <w:r>
+        <w:t>Use fonts that draw attention to important information</w:t>
+      </w:r>
+    </w:p>
+    <w:p>
+      <w:pPr>
+        <w:pStyle w:val="ListParagraph"/>
+        <w:numPr>
+          <w:ilvl w:val="1"/>
+          <w:numId w:val="1"/>
+        </w:numPr>
+      </w:pPr>
+      <w:r>
+        <w:t>Mostly UI and visual design choices for our intervention itself?</w:t>
+      </w:r>
+    </w:p>
+    <w:p>
+      <w:pPr>
+        <w:pStyle w:val="ListParagraph"/>
+        <w:numPr>
+          <w:ilvl w:val="0"/>
+          <w:numId w:val="1"/>
+        </w:numPr>
+      </w:pPr>
+      <w:r>
+        <w:t xml:space="preserve">Ensure and </w:t>
+      </w:r>
+      <w:proofErr w:type="gramStart"/>
+      <w:r>
+        <w:t>Identify</w:t>
+      </w:r>
+      <w:proofErr w:type="gramEnd"/>
+      <w:r>
+        <w:t xml:space="preserve"> the goals of the communication</w:t>
+      </w:r>
+    </w:p>
+    <w:p>
+      <w:pPr>
+        <w:pStyle w:val="ListParagraph"/>
+        <w:numPr>
+          <w:ilvl w:val="1"/>
+          <w:numId w:val="1"/>
+        </w:numPr>
+      </w:pPr>
+      <w:r>
+        <w:t xml:space="preserve">Make sure to clearly re-iterate what this is, and have it </w:t>
+      </w:r>
+      <w:proofErr w:type="gramStart"/>
+      <w:r>
+        <w:t>inform</w:t>
+      </w:r>
+      <w:proofErr w:type="gramEnd"/>
+      <w:r>
+        <w:t xml:space="preserve"> the core of the design itself</w:t>
+      </w:r>
+    </w:p>
+    <w:p>
+      <w:pPr>
+        <w:pStyle w:val="ListParagraph"/>
+        <w:numPr>
+          <w:ilvl w:val="0"/>
+          <w:numId w:val="1"/>
+        </w:numPr>
+      </w:pPr>
+      <w:r>
+        <w:t>Use defaults?</w:t>
+      </w:r>
+    </w:p>
+    <w:p>
+      <w:pPr>
+        <w:pStyle w:val="ListParagraph"/>
+        <w:numPr>
+          <w:ilvl w:val="1"/>
+          <w:numId w:val="1"/>
+        </w:numPr>
+      </w:pPr>
+      <w:r>
+        <w:t>Provide a ‘default’ plan with most of the selections already made, and then see if the person themselves wants to alter the plan??</w:t>
+      </w:r>
+    </w:p>
+    <w:p/>
+    <w:p/>
+    <w:p>
+      <w:pPr>
+        <w:rPr>
+          <w:sz w:val="28"/>
+          <w:szCs w:val="28"/>
+        </w:rPr>
+      </w:pPr>
+      <w:r>
+        <w:rPr>
+          <w:sz w:val="28"/>
+          <w:szCs w:val="28"/>
+        </w:rPr>
+        <w:t>Panel 5: Strategies for Effective Communication</w:t>
+      </w:r>
+    </w:p>
+    <w:p>
+      <w:proofErr w:type="spellStart"/>
+      <w:r>
+        <w:rPr>
+          <w:sz w:val="28"/>
+          <w:szCs w:val="28"/>
+        </w:rPr>
+        <w:t>Krughoff</w:t>
+      </w:r>
+      <w:proofErr w:type="spellEnd"/>
+      <w:r>
+        <w:rPr>
+          <w:sz w:val="28"/>
+          <w:szCs w:val="28"/>
+        </w:rPr>
+        <w:t xml:space="preserve"> – Consumers Checkbook</w:t>
+      </w:r>
+    </w:p>
+    <w:p>
+      <w:pPr>
+        <w:pStyle w:val="ListParagraph"/>
+        <w:numPr>
+          <w:ilvl w:val="0"/>
+          <w:numId w:val="1"/>
+        </w:numPr>
+      </w:pPr>
+      <w:r>
+        <w:t>Key features for communication about the ACA</w:t>
+      </w:r>
+    </w:p>
+    <w:p>
+      <w:pPr>
+        <w:pStyle w:val="ListParagraph"/>
+        <w:numPr>
+          <w:ilvl w:val="1"/>
+          <w:numId w:val="1"/>
+        </w:numPr>
+      </w:pPr>
+      <w:r>
+        <w:t xml:space="preserve">Single </w:t>
+      </w:r>
+      <w:proofErr w:type="gramStart"/>
+      <w:r>
+        <w:t>dollar</w:t>
+      </w:r>
+      <w:proofErr w:type="gramEnd"/>
+      <w:r>
+        <w:t xml:space="preserve"> amount actuarial estimate of average total cost</w:t>
+      </w:r>
+    </w:p>
+    <w:p>
+      <w:pPr>
+        <w:pStyle w:val="ListParagraph"/>
+        <w:numPr>
+          <w:ilvl w:val="2"/>
+          <w:numId w:val="1"/>
+        </w:numPr>
+      </w:pPr>
+      <w:r>
+        <w:t>INCLUDING premium and out of pocket costs for people with SIMILAR characteristics to the consumer, MUST be provided.</w:t>
+      </w:r>
+    </w:p>
+    <w:p>
+      <w:pPr>
+        <w:pStyle w:val="ListParagraph"/>
+        <w:numPr>
+          <w:ilvl w:val="2"/>
+          <w:numId w:val="1"/>
+        </w:numPr>
+      </w:pPr>
+      <w:r>
+        <w:t>INCLUDING ‘range of risk’, how much a cost could be for a good or a bad year, and relative likelihood of having those years.</w:t>
+      </w:r>
+    </w:p>
+    <w:p>
+      <w:pPr>
+        <w:pStyle w:val="ListParagraph"/>
+        <w:numPr>
+          <w:ilvl w:val="2"/>
+          <w:numId w:val="1"/>
+        </w:numPr>
+      </w:pPr>
+      <w:r>
+        <w:t>Summary rating for each plan’s care and service quality, but adjustable based on what the patient themselves values</w:t>
+      </w:r>
+    </w:p>
+    <w:p>
+      <w:pPr>
+        <w:pStyle w:val="ListParagraph"/>
+        <w:numPr>
+          <w:ilvl w:val="2"/>
+          <w:numId w:val="1"/>
+        </w:numPr>
+      </w:pPr>
+      <w:r>
+        <w:t>Overview showing which doctors are available under which plan.</w:t>
+      </w:r>
+    </w:p>
+    <w:p>
+      <w:pPr>
+        <w:pStyle w:val="ListParagraph"/>
+        <w:numPr>
+          <w:ilvl w:val="1"/>
+          <w:numId w:val="1"/>
+        </w:numPr>
+      </w:pPr>
+      <w:r>
+        <w:t>‘Benefits description model’ is most common cost comparison tool</w:t>
+      </w:r>
+    </w:p>
+    <w:p>
+      <w:pPr>
+        <w:pStyle w:val="ListParagraph"/>
+        <w:numPr>
+          <w:ilvl w:val="2"/>
+          <w:numId w:val="1"/>
+        </w:numPr>
+      </w:pPr>
+      <w:r>
+        <w:t>However, many consumers CANNOT understand the terms and CANNOT do the calculations required, when provided deductibles, copayments, etc.</w:t>
+      </w:r>
+    </w:p>
+    <w:p>
+      <w:pPr>
+        <w:pStyle w:val="ListParagraph"/>
+        <w:numPr>
+          <w:ilvl w:val="1"/>
+          <w:numId w:val="1"/>
+        </w:numPr>
+      </w:pPr>
+      <w:r>
+        <w:t>Known-usage model is alternative.</w:t>
+      </w:r>
+    </w:p>
+    <w:p>
+      <w:pPr>
+        <w:pStyle w:val="ListParagraph"/>
+        <w:numPr>
+          <w:ilvl w:val="2"/>
+          <w:numId w:val="1"/>
+        </w:numPr>
+      </w:pPr>
+      <w:r>
+        <w:t>Compares plans by having consumer estimate their actual use of provider visits and prescriptions</w:t>
+      </w:r>
+    </w:p>
+    <w:p>
+      <w:pPr>
+        <w:pStyle w:val="ListParagraph"/>
+        <w:numPr>
+          <w:ilvl w:val="3"/>
+          <w:numId w:val="1"/>
+        </w:numPr>
+      </w:pPr>
+      <w:r>
+        <w:t>Is there a much simpler way of doing this? Perhaps just pro-rating for a given week, or a month, out to an entire year?</w:t>
+      </w:r>
+    </w:p>
+    <w:p>
+      <w:pPr>
+        <w:pStyle w:val="ListParagraph"/>
+        <w:numPr>
+          <w:ilvl w:val="2"/>
+          <w:numId w:val="1"/>
+        </w:numPr>
+      </w:pPr>
+      <w:r>
+        <w:t>Model estimates costs of these services, but it’s VERY time consuming to do for the entire household.</w:t>
+      </w:r>
+    </w:p>
+    <w:p>
+      <w:pPr>
+        <w:pStyle w:val="ListParagraph"/>
+        <w:numPr>
+          <w:ilvl w:val="1"/>
+          <w:numId w:val="1"/>
+        </w:numPr>
+      </w:pPr>
+      <w:r>
+        <w:t>Enroll UX2014 another options</w:t>
+      </w:r>
+    </w:p>
+    <w:p>
+      <w:pPr>
+        <w:pStyle w:val="ListParagraph"/>
+        <w:numPr>
+          <w:ilvl w:val="2"/>
+          <w:numId w:val="1"/>
+        </w:numPr>
+      </w:pPr>
+      <w:r>
+        <w:t>Asks consumer preferences, then filters plans based on those preferences</w:t>
+      </w:r>
+    </w:p>
+    <w:p>
+      <w:pPr>
+        <w:pStyle w:val="ListParagraph"/>
+        <w:numPr>
+          <w:ilvl w:val="2"/>
+          <w:numId w:val="1"/>
+        </w:numPr>
+      </w:pPr>
+      <w:r>
+        <w:lastRenderedPageBreak/>
+        <w:t>HOWEVER, a consumer might not know how their answers cut off or prioritize different things, with false assumptions by the consumer a very common issue.</w:t>
+      </w:r>
+    </w:p>
+    <w:p>
+      <w:pPr>
+        <w:pStyle w:val="ListParagraph"/>
+        <w:numPr>
+          <w:ilvl w:val="2"/>
+          <w:numId w:val="1"/>
+        </w:numPr>
+      </w:pPr>
+      <w:r>
+        <w:t>It is VERY challenging to design a quality comparison tool that does not require strong literacy or numeracy skills!</w:t>
+      </w:r>
+    </w:p>
+    <w:p>
+      <w:pPr>
+        <w:pStyle w:val="ListParagraph"/>
+        <w:numPr>
+          <w:ilvl w:val="1"/>
+          <w:numId w:val="1"/>
+        </w:numPr>
+      </w:pPr>
+      <w:r>
+        <w:t xml:space="preserve">Consumer Checkbook uses </w:t>
+      </w:r>
+      <w:proofErr w:type="gramStart"/>
+      <w:r>
+        <w:t>5 star</w:t>
+      </w:r>
+      <w:proofErr w:type="gramEnd"/>
+      <w:r>
+        <w:t xml:space="preserve"> rating system</w:t>
+      </w:r>
+    </w:p>
+    <w:p>
+      <w:pPr>
+        <w:pStyle w:val="ListParagraph"/>
+        <w:numPr>
+          <w:ilvl w:val="2"/>
+          <w:numId w:val="1"/>
+        </w:numPr>
+      </w:pPr>
+      <w:r>
+        <w:t>However, two plans that are very different in some categories may still be the same star rating.</w:t>
+      </w:r>
+    </w:p>
+    <w:p>
+      <w:pPr>
+        <w:pStyle w:val="ListParagraph"/>
+        <w:numPr>
+          <w:ilvl w:val="2"/>
+          <w:numId w:val="1"/>
+        </w:numPr>
+      </w:pPr>
+      <w:r>
+        <w:t>Some plans might have small differences b/w things and end up in DIFFERENT star ratings!</w:t>
+      </w:r>
+    </w:p>
+    <w:p>
+      <w:pPr>
+        <w:pStyle w:val="ListParagraph"/>
+        <w:numPr>
+          <w:ilvl w:val="1"/>
+          <w:numId w:val="1"/>
+        </w:numPr>
+      </w:pPr>
+      <w:r>
+        <w:t>Too much detail leads to consumers being ‘disengaged’</w:t>
+      </w:r>
+    </w:p>
+    <w:p>
+      <w:pPr>
+        <w:pStyle w:val="ListParagraph"/>
+        <w:numPr>
+          <w:ilvl w:val="2"/>
+          <w:numId w:val="1"/>
+        </w:numPr>
+      </w:pPr>
+      <w:r>
+        <w:t>Tyranny of choice</w:t>
+      </w:r>
+    </w:p>
+    <w:p>
+      <w:pPr>
+        <w:pStyle w:val="ListParagraph"/>
+        <w:numPr>
+          <w:ilvl w:val="1"/>
+          <w:numId w:val="1"/>
+        </w:numPr>
+      </w:pPr>
+      <w:r>
+        <w:t>Consumer’s Checkbook Tool</w:t>
+      </w:r>
+    </w:p>
+    <w:p>
+      <w:pPr>
+        <w:pStyle w:val="ListParagraph"/>
+        <w:numPr>
+          <w:ilvl w:val="2"/>
+          <w:numId w:val="1"/>
+        </w:numPr>
+      </w:pPr>
+      <w:r>
+        <w:t>Asks total health status (is a strong predictor of health services usage)</w:t>
+      </w:r>
+    </w:p>
+    <w:p>
+      <w:pPr>
+        <w:pStyle w:val="ListParagraph"/>
+        <w:numPr>
+          <w:ilvl w:val="2"/>
+          <w:numId w:val="1"/>
+        </w:numPr>
+      </w:pPr>
+      <w:r>
+        <w:t>Asks for predictable procedures (childbirth, hip replacement, etc.)</w:t>
+      </w:r>
+    </w:p>
+    <w:p>
+      <w:pPr>
+        <w:pStyle w:val="ListParagraph"/>
+        <w:numPr>
+          <w:ilvl w:val="2"/>
+          <w:numId w:val="1"/>
+        </w:numPr>
+      </w:pPr>
+      <w:r>
+        <w:t>C.f. names of doctors that are currently being seen, to see if they are ‘in plan’</w:t>
+      </w:r>
+    </w:p>
+    <w:p>
+      <w:pPr>
+        <w:pStyle w:val="ListParagraph"/>
+        <w:numPr>
+          <w:ilvl w:val="2"/>
+          <w:numId w:val="1"/>
+        </w:numPr>
+      </w:pPr>
+      <w:r>
+        <w:t>Presents results by highlighting average yearly costs (combo of yearly premium, tax subsidy, and out of pocket costs).</w:t>
+      </w:r>
+    </w:p>
+    <w:p>
+      <w:pPr>
+        <w:pStyle w:val="ListParagraph"/>
+        <w:numPr>
+          <w:ilvl w:val="3"/>
+          <w:numId w:val="1"/>
+        </w:numPr>
+      </w:pPr>
+      <w:r>
+        <w:t>Also presents minimum and maximum range that a consumer could pay.</w:t>
+      </w:r>
+    </w:p>
+    <w:p>
+      <w:pPr>
+        <w:pStyle w:val="ListParagraph"/>
+        <w:numPr>
+          <w:ilvl w:val="2"/>
+          <w:numId w:val="1"/>
+        </w:numPr>
+      </w:pPr>
+      <w:r>
+        <w:t>This is what people’s surveys and ratings claim that they want, in the way they want it?</w:t>
+      </w:r>
+    </w:p>
+    <w:p>
+      <w:pPr>
+        <w:pStyle w:val="ListParagraph"/>
+        <w:numPr>
+          <w:ilvl w:val="2"/>
+          <w:numId w:val="1"/>
+        </w:numPr>
+      </w:pPr>
+      <w:r>
+        <w:t xml:space="preserve">Can specifically request particular </w:t>
+      </w:r>
+      <w:proofErr w:type="gramStart"/>
+      <w:r>
+        <w:t>services, or</w:t>
+      </w:r>
+      <w:proofErr w:type="gramEnd"/>
+      <w:r>
+        <w:t xml:space="preserve"> ignore plans that have certain categories of characteristics.</w:t>
+      </w:r>
+    </w:p>
+    <w:p>
+      <w:pPr>
+        <w:pStyle w:val="ListParagraph"/>
+        <w:numPr>
+          <w:ilvl w:val="1"/>
+          <w:numId w:val="1"/>
+        </w:numPr>
+      </w:pPr>
+      <w:r>
+        <w:t xml:space="preserve">Key element: </w:t>
+      </w:r>
+      <w:r>
+        <w:rPr>
+          <w:highlight w:val="yellow"/>
+        </w:rPr>
+        <w:t>Allows consumers to keep the format simple and allowing THEM to decide the level of personalization and detail</w:t>
+      </w:r>
+    </w:p>
+    <w:p>
+      <w:pPr>
+        <w:rPr>
+          <w:sz w:val="28"/>
+          <w:szCs w:val="28"/>
+        </w:rPr>
+      </w:pPr>
+      <w:r>
+        <w:rPr>
+          <w:sz w:val="28"/>
+          <w:szCs w:val="28"/>
+        </w:rPr>
+        <w:t>Brian Zikmund Fisher: Why are you giving me this number? Communicating quant info for decision making:</w:t>
+      </w:r>
+    </w:p>
+    <w:p>
+      <w:pPr>
+        <w:pStyle w:val="ListParagraph"/>
+        <w:numPr>
+          <w:ilvl w:val="0"/>
+          <w:numId w:val="1"/>
+        </w:numPr>
+      </w:pPr>
+      <w:r>
+        <w:t>Person could find information about themselves, that they have 1</w:t>
+      </w:r>
+      <w:r>
+        <w:t>4.</w:t>
+      </w:r>
+      <w:r>
+        <w:t>5</w:t>
+      </w:r>
+      <w:r>
+        <w:t>2</w:t>
+      </w:r>
+      <w:r>
+        <w:t>% chance of cardiovascular disease – Is this number GOOD or BAD?</w:t>
+      </w:r>
+      <w:r>
+        <w:t xml:space="preserve"> </w:t>
+      </w:r>
+    </w:p>
+    <w:p>
+      <w:pPr>
+        <w:pStyle w:val="ListParagraph"/>
+        <w:numPr>
+          <w:ilvl w:val="1"/>
+          <w:numId w:val="1"/>
+        </w:numPr>
+      </w:pPr>
+      <w:r>
+        <w:t xml:space="preserve">It could be the most accurate estimate in the world, but this does not provide the person the information they </w:t>
+      </w:r>
+      <w:proofErr w:type="gramStart"/>
+      <w:r>
+        <w:t>actually want</w:t>
+      </w:r>
+      <w:proofErr w:type="gramEnd"/>
+      <w:r>
+        <w:t>.</w:t>
+      </w:r>
+    </w:p>
+    <w:p>
+      <w:pPr>
+        <w:pStyle w:val="ListParagraph"/>
+        <w:numPr>
+          <w:ilvl w:val="2"/>
+          <w:numId w:val="1"/>
+        </w:numPr>
+      </w:pPr>
+      <w:r>
+        <w:t>Integer risk (15%) would be perceived as more believable and easier to remember.</w:t>
+      </w:r>
+    </w:p>
+    <w:p>
+      <w:pPr>
+        <w:pStyle w:val="ListParagraph"/>
+        <w:numPr>
+          <w:ilvl w:val="1"/>
+          <w:numId w:val="1"/>
+        </w:numPr>
+      </w:pPr>
+      <w:r>
+        <w:t>There is a lack of ‘information evaluability’</w:t>
+      </w:r>
+    </w:p>
+    <w:p>
+      <w:pPr>
+        <w:pStyle w:val="ListParagraph"/>
+        <w:numPr>
+          <w:ilvl w:val="2"/>
+          <w:numId w:val="1"/>
+        </w:numPr>
+      </w:pPr>
+      <w:r>
+        <w:t>The meaning of this number depends on context, the number itself cannot be evaluated without context or reference standards.</w:t>
+      </w:r>
+    </w:p>
+    <w:p>
+      <w:pPr>
+        <w:pStyle w:val="ListParagraph"/>
+        <w:numPr>
+          <w:ilvl w:val="2"/>
+          <w:numId w:val="1"/>
+        </w:numPr>
+      </w:pPr>
+      <w:r>
+        <w:t>Health professionals are trained to have contextual knowledge for numbers, but patients are NOT.</w:t>
+      </w:r>
+    </w:p>
+    <w:p>
+      <w:pPr>
+        <w:pStyle w:val="ListParagraph"/>
+        <w:numPr>
+          <w:ilvl w:val="2"/>
+          <w:numId w:val="1"/>
+        </w:numPr>
+      </w:pPr>
+      <w:r>
+        <w:t xml:space="preserve">Not everything is hard to evaluate, expensive things, time, </w:t>
+      </w:r>
+      <w:proofErr w:type="spellStart"/>
+      <w:r>
+        <w:t>etc</w:t>
+      </w:r>
+      <w:proofErr w:type="spellEnd"/>
+      <w:r>
+        <w:t>, are all things that a person themselves can consider.</w:t>
+      </w:r>
+    </w:p>
+    <w:p>
+      <w:pPr>
+        <w:pStyle w:val="ListParagraph"/>
+        <w:numPr>
+          <w:ilvl w:val="2"/>
+          <w:numId w:val="1"/>
+        </w:numPr>
+      </w:pPr>
+      <w:r>
+        <w:t>Hard to evaluate data without a reference is GENERALLY ignored</w:t>
+      </w:r>
+    </w:p>
+    <w:p>
+      <w:pPr>
+        <w:pStyle w:val="ListParagraph"/>
+        <w:numPr>
+          <w:ilvl w:val="3"/>
+          <w:numId w:val="1"/>
+        </w:numPr>
+      </w:pPr>
+      <w:r>
+        <w:t>Make sure the important elements have reference standards then?</w:t>
+      </w:r>
+    </w:p>
+    <w:p>
+      <w:pPr>
+        <w:pStyle w:val="ListParagraph"/>
+        <w:numPr>
+          <w:ilvl w:val="3"/>
+          <w:numId w:val="1"/>
+        </w:numPr>
+      </w:pPr>
+      <w:r>
+        <w:lastRenderedPageBreak/>
+        <w:t>Could we just give a topline – compared against health availability in other countries, for other citizens?</w:t>
+      </w:r>
+    </w:p>
+    <w:p>
+      <w:pPr>
+        <w:pStyle w:val="ListParagraph"/>
+        <w:numPr>
+          <w:ilvl w:val="2"/>
+          <w:numId w:val="1"/>
+        </w:numPr>
+      </w:pPr>
+      <w:r>
+        <w:t>Perhaps give harm thresholds, or anchors for action given certain values.</w:t>
+      </w:r>
+    </w:p>
+    <w:p>
+      <w:pPr>
+        <w:pStyle w:val="ListParagraph"/>
+        <w:numPr>
+          <w:ilvl w:val="2"/>
+          <w:numId w:val="1"/>
+        </w:numPr>
+      </w:pPr>
+      <w:r>
+        <w:rPr>
+          <w:highlight w:val="yellow"/>
+        </w:rPr>
+        <w:t xml:space="preserve">Iconarray.com is a tool to make some icon arrays for comparison? </w:t>
+      </w:r>
+    </w:p>
+    <w:p>
+      <w:pPr>
+        <w:pStyle w:val="ListParagraph"/>
+        <w:numPr>
+          <w:ilvl w:val="1"/>
+          <w:numId w:val="1"/>
+        </w:numPr>
+      </w:pPr>
+      <w:r>
+        <w:t>Risk communication CAN be simple when describing all possible risks, however, risk that adds motivation to ask, means categorical communication that aligns with that goal!</w:t>
+      </w:r>
+    </w:p>
+    <w:p>
+      <w:pPr>
+        <w:pStyle w:val="ListParagraph"/>
+        <w:numPr>
+          <w:ilvl w:val="2"/>
+          <w:numId w:val="1"/>
+        </w:numPr>
+      </w:pPr>
+      <w:r>
+        <w:t>Give people the ‘right tool at the right time’</w:t>
+      </w:r>
+    </w:p>
+    <w:p>
+      <w:pPr>
+        <w:pStyle w:val="ListParagraph"/>
+        <w:numPr>
+          <w:ilvl w:val="1"/>
+          <w:numId w:val="1"/>
+        </w:numPr>
+      </w:pPr>
+      <w:r>
+        <w:t>Ensure that there is not TOO Much information</w:t>
+      </w:r>
+    </w:p>
+    <w:p>
+      <w:pPr>
+        <w:pStyle w:val="ListParagraph"/>
+        <w:numPr>
+          <w:ilvl w:val="2"/>
+          <w:numId w:val="1"/>
+        </w:numPr>
+      </w:pPr>
+      <w:r>
+        <w:t>What numbers are needed, what is necessary, what is important, especially if there is a trade-off b/w two courses of action!</w:t>
+      </w:r>
+    </w:p>
+    <w:p/>
+    <w:p>
+      <w:r>
+        <w:rPr>
+          <w:sz w:val="28"/>
+          <w:szCs w:val="28"/>
+        </w:rPr>
+        <w:t xml:space="preserve">Thompson 2022: </w:t>
+      </w:r>
+      <w:r>
+        <w:rPr>
+          <w:sz w:val="28"/>
+          <w:szCs w:val="28"/>
+        </w:rPr>
+        <w:t>Leveraging Math Cognition to Combat Health Innumeracy</w:t>
+      </w:r>
+    </w:p>
+    <w:p>
+      <w:pPr>
+        <w:pStyle w:val="ListParagraph"/>
+        <w:numPr>
+          <w:ilvl w:val="0"/>
+          <w:numId w:val="1"/>
+        </w:numPr>
+      </w:pPr>
+      <w:r>
+        <w:t>Natural number bias, tendency to apply knowledge about natural numbers to all numbers, is underlying other biases behind decision making.</w:t>
+      </w:r>
+    </w:p>
+    <w:p>
+      <w:pPr>
+        <w:pStyle w:val="ListParagraph"/>
+        <w:numPr>
+          <w:ilvl w:val="1"/>
+          <w:numId w:val="1"/>
+        </w:numPr>
+      </w:pPr>
+      <w:r>
+        <w:t>Automatic processing of natural-number magnitudes and not ratio magnitudes</w:t>
+      </w:r>
+    </w:p>
+    <w:p>
+      <w:pPr>
+        <w:pStyle w:val="ListParagraph"/>
+        <w:numPr>
+          <w:ilvl w:val="1"/>
+          <w:numId w:val="1"/>
+        </w:numPr>
+      </w:pPr>
+      <w:r>
+        <w:t>Advise some alternatives when presenting information</w:t>
+      </w:r>
+    </w:p>
+    <w:p>
+      <w:pPr>
+        <w:pStyle w:val="ListParagraph"/>
+        <w:numPr>
+          <w:ilvl w:val="0"/>
+          <w:numId w:val="1"/>
+        </w:numPr>
+      </w:pPr>
+      <w:r>
+        <w:t>Ratio bias, 1-in-x phenomenon, or denominator neglect, is very common</w:t>
+      </w:r>
+    </w:p>
+    <w:p>
+      <w:pPr>
+        <w:pStyle w:val="ListParagraph"/>
+        <w:numPr>
+          <w:ilvl w:val="1"/>
+          <w:numId w:val="1"/>
+        </w:numPr>
+      </w:pPr>
+      <w:r>
+        <w:t>AKA the natural number bias in math cognition.</w:t>
+      </w:r>
+    </w:p>
+    <w:p>
+      <w:pPr>
+        <w:pStyle w:val="ListParagraph"/>
+        <w:numPr>
+          <w:ilvl w:val="0"/>
+          <w:numId w:val="1"/>
+        </w:numPr>
+      </w:pPr>
+      <w:r>
+        <w:t>We can prevent innumeracy downsides by implementing interventions that help individuals think more deeply about the magnitude of rational numbers.</w:t>
+      </w:r>
+    </w:p>
+    <w:p>
+      <w:pPr>
+        <w:pStyle w:val="ListParagraph"/>
+        <w:numPr>
+          <w:ilvl w:val="0"/>
+          <w:numId w:val="1"/>
+        </w:numPr>
+      </w:pPr>
+      <w:r>
+        <w:t xml:space="preserve">Generally – Natural number bias is due to lack of training on </w:t>
+      </w:r>
+      <w:r>
+        <w:rPr>
+          <w:i/>
+          <w:iCs/>
+        </w:rPr>
+        <w:t>relative</w:t>
+      </w:r>
+      <w:r>
+        <w:t xml:space="preserve"> magnitudes vs </w:t>
+      </w:r>
+      <w:r>
+        <w:rPr>
+          <w:i/>
+          <w:iCs/>
+        </w:rPr>
+        <w:t>absolute</w:t>
+      </w:r>
+      <w:r>
+        <w:t xml:space="preserve"> magnitudes.</w:t>
+      </w:r>
+    </w:p>
+    <w:p>
+      <w:pPr>
+        <w:pStyle w:val="ListParagraph"/>
+        <w:numPr>
+          <w:ilvl w:val="1"/>
+          <w:numId w:val="1"/>
+        </w:numPr>
+      </w:pPr>
+      <w:r>
+        <w:t>Natural number bias can affect even highly numerate!</w:t>
+      </w:r>
+    </w:p>
+    <w:p/>
+    <w:p>
+      <w:r>
+        <w:t>What underlies natural number bias?</w:t>
+      </w:r>
+    </w:p>
+    <w:p>
+      <w:pPr>
+        <w:pStyle w:val="ListParagraph"/>
+        <w:numPr>
+          <w:ilvl w:val="0"/>
+          <w:numId w:val="1"/>
+        </w:numPr>
+      </w:pPr>
+      <w:r>
+        <w:t>Perceptual limits – A person can see 4 &gt; 2 much faster than 104 &gt; 102, even if objective difference is the same.</w:t>
+      </w:r>
+    </w:p>
+    <w:p>
+      <w:pPr>
+        <w:pStyle w:val="ListParagraph"/>
+        <w:numPr>
+          <w:ilvl w:val="1"/>
+          <w:numId w:val="1"/>
+        </w:numPr>
+      </w:pPr>
+      <w:r>
+        <w:t>More distance b/w numbers, easier to discriminate b/w them.</w:t>
+      </w:r>
+    </w:p>
+    <w:p>
+      <w:pPr>
+        <w:pStyle w:val="ListParagraph"/>
+        <w:numPr>
+          <w:ilvl w:val="0"/>
+          <w:numId w:val="1"/>
+        </w:numPr>
+      </w:pPr>
+      <w:r>
+        <w:t>Natural numbers are very common</w:t>
+      </w:r>
+    </w:p>
+    <w:p>
+      <w:pPr>
+        <w:pStyle w:val="ListParagraph"/>
+        <w:numPr>
+          <w:ilvl w:val="1"/>
+          <w:numId w:val="1"/>
+        </w:numPr>
+      </w:pPr>
+      <w:r>
+        <w:t>½ are seen much more often than 15/30 for example, as 1 and 2 are super common numbers!</w:t>
+      </w:r>
+    </w:p>
+    <w:p>
+      <w:pPr>
+        <w:pStyle w:val="ListParagraph"/>
+        <w:numPr>
+          <w:ilvl w:val="1"/>
+          <w:numId w:val="1"/>
+        </w:numPr>
+      </w:pPr>
+      <w:r>
+        <w:t xml:space="preserve">Even in adults, 300 pennies </w:t>
+      </w:r>
+      <w:proofErr w:type="gramStart"/>
+      <w:r>
+        <w:t>is</w:t>
+      </w:r>
+      <w:proofErr w:type="gramEnd"/>
+      <w:r>
+        <w:t xml:space="preserve"> seen as worth more than 3 dollars</w:t>
+      </w:r>
+    </w:p>
+    <w:p/>
+    <w:p>
+      <w:r>
+        <w:t>Natural number bias is the overarching phenomenon</w:t>
+      </w:r>
+    </w:p>
+    <w:p>
+      <w:pPr>
+        <w:pStyle w:val="ListParagraph"/>
+        <w:numPr>
+          <w:ilvl w:val="0"/>
+          <w:numId w:val="1"/>
+        </w:numPr>
+      </w:pPr>
+      <w:r>
+        <w:t>Various biases are in fact the result of natural number bias.</w:t>
+      </w:r>
+    </w:p>
+    <w:p>
+      <w:pPr>
+        <w:pStyle w:val="ListParagraph"/>
+        <w:numPr>
+          <w:ilvl w:val="0"/>
+          <w:numId w:val="1"/>
+        </w:numPr>
+      </w:pPr>
+      <w:r>
+        <w:t>Inability to engage in relational reasoning (considering concepts in isolation rather than in relation to each other)</w:t>
+      </w:r>
+    </w:p>
+    <w:p>
+      <w:pPr>
+        <w:pStyle w:val="ListParagraph"/>
+        <w:numPr>
+          <w:ilvl w:val="0"/>
+          <w:numId w:val="1"/>
+        </w:numPr>
+      </w:pPr>
+      <w:r>
+        <w:t>Subjects directly mention that they focus on numerators in isolation, and that covid lethality was undersold as it compared absolute numbers to flu deaths.</w:t>
+      </w:r>
+    </w:p>
+    <w:p>
+      <w:pPr>
+        <w:pStyle w:val="ListParagraph"/>
+        <w:numPr>
+          <w:ilvl w:val="0"/>
+          <w:numId w:val="1"/>
+        </w:numPr>
+      </w:pPr>
+      <w:r>
+        <w:lastRenderedPageBreak/>
+        <w:t>1 in x phenomena likely due to the heuristic, smaller components = larger magnitude, simply that larger denominators are smaller magnitudes.</w:t>
+      </w:r>
+    </w:p>
+    <w:p>
+      <w:r>
+        <w:t>Is natural number bias always bad?</w:t>
+      </w:r>
+    </w:p>
+    <w:p>
+      <w:pPr>
+        <w:pStyle w:val="ListParagraph"/>
+        <w:numPr>
+          <w:ilvl w:val="0"/>
+          <w:numId w:val="1"/>
+        </w:numPr>
+      </w:pPr>
+      <w:r>
+        <w:t>Can some contexts be such that automatic processing of natural number components = a better strategy/more efficient than computing the ratio magnitude?</w:t>
+      </w:r>
+    </w:p>
+    <w:p>
+      <w:pPr>
+        <w:pStyle w:val="ListParagraph"/>
+        <w:numPr>
+          <w:ilvl w:val="1"/>
+          <w:numId w:val="1"/>
+        </w:numPr>
+      </w:pPr>
+      <w:r>
+        <w:t>Choice of strategy to use can and will change over time</w:t>
+      </w:r>
+    </w:p>
+    <w:p>
+      <w:pPr>
+        <w:pStyle w:val="ListParagraph"/>
+        <w:numPr>
+          <w:ilvl w:val="1"/>
+          <w:numId w:val="1"/>
+        </w:numPr>
+      </w:pPr>
+      <w:r>
+        <w:t xml:space="preserve">Comparing </w:t>
+      </w:r>
+      <w:proofErr w:type="gramStart"/>
+      <w:r>
+        <w:t>two unit</w:t>
+      </w:r>
+      <w:proofErr w:type="gramEnd"/>
+      <w:r>
+        <w:t xml:space="preserve"> fractions in pure numerical context, ½, 1/3, ¼, 1/5, etc. smaller components = larger magnitude quite clearly here.</w:t>
+      </w:r>
+    </w:p>
+    <w:p>
+      <w:pPr>
+        <w:pStyle w:val="ListParagraph"/>
+        <w:numPr>
+          <w:ilvl w:val="1"/>
+          <w:numId w:val="1"/>
+        </w:numPr>
+      </w:pPr>
+      <w:r>
+        <w:t>Can ask people to compare unit fractions to each other instead of other types of fractions?</w:t>
+      </w:r>
+    </w:p>
+    <w:p>
+      <w:pPr>
+        <w:pStyle w:val="ListParagraph"/>
+        <w:numPr>
+          <w:ilvl w:val="0"/>
+          <w:numId w:val="1"/>
+        </w:numPr>
+      </w:pPr>
+      <w:r>
+        <w:t>Misperception of risk can still prompt someone to adhere to recommendations for health??</w:t>
+      </w:r>
+    </w:p>
+    <w:p>
+      <w:pPr>
+        <w:pStyle w:val="ListParagraph"/>
+        <w:numPr>
+          <w:ilvl w:val="0"/>
+          <w:numId w:val="1"/>
+        </w:numPr>
+      </w:pPr>
+      <w:r>
+        <w:t>1 in x format can lead to overestimation of personal risks</w:t>
+      </w:r>
+    </w:p>
+    <w:p>
+      <w:pPr>
+        <w:pStyle w:val="ListParagraph"/>
+        <w:numPr>
+          <w:ilvl w:val="1"/>
+          <w:numId w:val="1"/>
+        </w:numPr>
+      </w:pPr>
+      <w:r>
+        <w:t>Which again… may be good if it spurs patients into action?</w:t>
+      </w:r>
+    </w:p>
+    <w:p>
+      <w:r>
+        <w:t>Percentages</w:t>
+      </w:r>
+    </w:p>
+    <w:p>
+      <w:pPr>
+        <w:pStyle w:val="ListParagraph"/>
+        <w:numPr>
+          <w:ilvl w:val="0"/>
+          <w:numId w:val="1"/>
+        </w:numPr>
+      </w:pPr>
+      <w:r>
+        <w:t>A solid alternative to 1 in x</w:t>
+      </w:r>
+    </w:p>
+    <w:p>
+      <w:pPr>
+        <w:pStyle w:val="ListParagraph"/>
+        <w:numPr>
+          <w:ilvl w:val="0"/>
+          <w:numId w:val="1"/>
+        </w:numPr>
+      </w:pPr>
+      <w:r>
+        <w:t>Involves a common denominator (by the 100)</w:t>
+      </w:r>
+    </w:p>
+    <w:p>
+      <w:pPr>
+        <w:pStyle w:val="ListParagraph"/>
+        <w:numPr>
+          <w:ilvl w:val="0"/>
+          <w:numId w:val="1"/>
+        </w:numPr>
+      </w:pPr>
+      <w:r>
+        <w:t xml:space="preserve">Percentages perceptually look like whole numbers (even </w:t>
+      </w:r>
+      <w:proofErr w:type="spellStart"/>
+      <w:r>
+        <w:t>tho</w:t>
+      </w:r>
+      <w:proofErr w:type="spellEnd"/>
+      <w:r>
+        <w:t xml:space="preserve"> they represent fractions)</w:t>
+      </w:r>
+    </w:p>
+    <w:p>
+      <w:pPr>
+        <w:pStyle w:val="ListParagraph"/>
+        <w:numPr>
+          <w:ilvl w:val="1"/>
+          <w:numId w:val="1"/>
+        </w:numPr>
+      </w:pPr>
+      <w:r>
+        <w:t>Allows for benefits in natural number processing!</w:t>
+      </w:r>
+    </w:p>
+    <w:p>
+      <w:pPr>
+        <w:pStyle w:val="ListParagraph"/>
+        <w:numPr>
+          <w:ilvl w:val="0"/>
+          <w:numId w:val="1"/>
+        </w:numPr>
+      </w:pPr>
+      <w:proofErr w:type="gramStart"/>
+      <w:r>
+        <w:t>However</w:t>
+      </w:r>
+      <w:proofErr w:type="gramEnd"/>
+      <w:r>
+        <w:t>… can’t add up multiples of percentages so easily, 10% then 20% off is not 30% off.</w:t>
+      </w:r>
+    </w:p>
+    <w:p>
+      <w:r>
+        <w:t>Consistency in Measurement and Accounting for Individual Differences</w:t>
+      </w:r>
+    </w:p>
+    <w:p>
+      <w:pPr>
+        <w:pStyle w:val="ListParagraph"/>
+        <w:numPr>
+          <w:ilvl w:val="0"/>
+          <w:numId w:val="1"/>
+        </w:numPr>
+      </w:pPr>
+      <w:r>
+        <w:t>Some of our measures of objective numeracy require math solving problems</w:t>
+      </w:r>
+    </w:p>
+    <w:p>
+      <w:pPr>
+        <w:pStyle w:val="ListParagraph"/>
+        <w:numPr>
+          <w:ilvl w:val="1"/>
+          <w:numId w:val="1"/>
+        </w:numPr>
+      </w:pPr>
+      <w:r>
+        <w:t>Which can tilt some people out, regardless of their actual math skill</w:t>
+      </w:r>
+    </w:p>
+    <w:p>
+      <w:pPr>
+        <w:pStyle w:val="ListParagraph"/>
+        <w:numPr>
+          <w:ilvl w:val="1"/>
+          <w:numId w:val="1"/>
+        </w:numPr>
+      </w:pPr>
+      <w:r>
+        <w:t xml:space="preserve">Objective numeracy scales often have WORD problems as well, which isn’t necessarily </w:t>
+      </w:r>
+      <w:r>
+        <w:t>good either.</w:t>
+      </w:r>
+    </w:p>
+    <w:p>
+      <w:pPr>
+        <w:pStyle w:val="ListParagraph"/>
+        <w:numPr>
+          <w:ilvl w:val="0"/>
+          <w:numId w:val="1"/>
+        </w:numPr>
+      </w:pPr>
+      <w:r>
+        <w:t>Subjective Numeracy is faster to get, and is correlated w/ objective numeracy</w:t>
+      </w:r>
+    </w:p>
+    <w:p>
+      <w:pPr>
+        <w:pStyle w:val="ListParagraph"/>
+        <w:numPr>
+          <w:ilvl w:val="0"/>
+          <w:numId w:val="1"/>
+        </w:numPr>
+      </w:pPr>
+      <w:r>
+        <w:t>These predict health decision making exactly b/c they relate to understanding of ratio</w:t>
+      </w:r>
+    </w:p>
+    <w:p>
+      <w:pPr>
+        <w:pStyle w:val="ListParagraph"/>
+        <w:numPr>
+          <w:ilvl w:val="1"/>
+          <w:numId w:val="1"/>
+        </w:numPr>
+      </w:pPr>
+      <w:r>
+        <w:t>Obj = ability to calculate ratios</w:t>
+      </w:r>
+    </w:p>
+    <w:p>
+      <w:pPr>
+        <w:pStyle w:val="ListParagraph"/>
+        <w:numPr>
+          <w:ilvl w:val="1"/>
+          <w:numId w:val="1"/>
+        </w:numPr>
+      </w:pPr>
+      <w:r>
+        <w:t>Subj = willingness to work with fractions/percentages</w:t>
+      </w:r>
+    </w:p>
+    <w:p>
+      <w:pPr>
+        <w:pStyle w:val="ListParagraph"/>
+        <w:numPr>
+          <w:ilvl w:val="0"/>
+          <w:numId w:val="1"/>
+        </w:numPr>
+      </w:pPr>
+      <w:r>
+        <w:t>Measures of math skills MUST incorporate knowledge of ratios!</w:t>
+      </w:r>
+    </w:p>
+    <w:p>
+      <w:pPr>
+        <w:pStyle w:val="ListParagraph"/>
+        <w:numPr>
+          <w:ilvl w:val="0"/>
+          <w:numId w:val="1"/>
+        </w:numPr>
+      </w:pPr>
+      <w:r>
+        <w:t>Some other measures from the field of math cognition could work well!</w:t>
+      </w:r>
+    </w:p>
+    <w:p>
+      <w:pPr>
+        <w:pStyle w:val="ListParagraph"/>
+        <w:numPr>
+          <w:ilvl w:val="1"/>
+          <w:numId w:val="1"/>
+        </w:numPr>
+      </w:pPr>
+      <w:r>
+        <w:t>Number-line estimation task, estimation the location of numbers on a number line</w:t>
+      </w:r>
+    </w:p>
+    <w:p>
+      <w:pPr>
+        <w:pStyle w:val="ListParagraph"/>
+        <w:numPr>
+          <w:ilvl w:val="1"/>
+          <w:numId w:val="1"/>
+        </w:numPr>
+      </w:pPr>
+      <w:r>
+        <w:t xml:space="preserve">Measures adult’s symbolic number mappings </w:t>
+      </w:r>
+      <w:r>
+        <w:rPr>
+          <w:highlight w:val="yellow"/>
+        </w:rPr>
+        <w:t xml:space="preserve">(Peters &amp; </w:t>
+      </w:r>
+      <w:proofErr w:type="spellStart"/>
+      <w:r>
+        <w:rPr>
+          <w:highlight w:val="yellow"/>
+        </w:rPr>
+        <w:t>Bjalkebring</w:t>
+      </w:r>
+      <w:proofErr w:type="spellEnd"/>
+      <w:r>
+        <w:rPr>
+          <w:highlight w:val="yellow"/>
+        </w:rPr>
+        <w:t xml:space="preserve"> 2015)</w:t>
+      </w:r>
+      <w:r>
+        <w:t xml:space="preserve"> from 0-1,000</w:t>
+      </w:r>
+    </w:p>
+    <w:p>
+      <w:pPr>
+        <w:pStyle w:val="ListParagraph"/>
+        <w:numPr>
+          <w:ilvl w:val="1"/>
+          <w:numId w:val="1"/>
+        </w:numPr>
+      </w:pPr>
+      <w:r>
+        <w:t>More useful to have number lines that include fractions, b/c rational number understanding is EXACTLY how health statistics works!</w:t>
+      </w:r>
+    </w:p>
+    <w:p>
+      <w:pPr>
+        <w:pStyle w:val="ListParagraph"/>
+        <w:numPr>
+          <w:ilvl w:val="0"/>
+          <w:numId w:val="1"/>
+        </w:numPr>
+      </w:pPr>
+      <w:r>
+        <w:t>Directly can measure math anxiety</w:t>
+      </w:r>
+    </w:p>
+    <w:p>
+      <w:pPr>
+        <w:pStyle w:val="ListParagraph"/>
+        <w:numPr>
+          <w:ilvl w:val="1"/>
+          <w:numId w:val="1"/>
+        </w:numPr>
+      </w:pPr>
+      <w:r>
+        <w:t xml:space="preserve">Apprehension around math that occurs in the presence of numbers. Can reliably be assessed with one item </w:t>
+      </w:r>
+      <w:r>
+        <w:rPr>
+          <w:highlight w:val="yellow"/>
+        </w:rPr>
+        <w:t>(</w:t>
+      </w:r>
+      <w:r>
+        <w:rPr>
+          <w:highlight w:val="yellow"/>
+        </w:rPr>
+        <w:t xml:space="preserve">see Ashcraft, 2002; </w:t>
+      </w:r>
+      <w:proofErr w:type="spellStart"/>
+      <w:r>
+        <w:rPr>
+          <w:highlight w:val="yellow"/>
+        </w:rPr>
+        <w:t>Núñez</w:t>
+      </w:r>
+      <w:proofErr w:type="spellEnd"/>
+      <w:r>
+        <w:rPr>
+          <w:highlight w:val="yellow"/>
+        </w:rPr>
+        <w:t>-Peña et al., 2014</w:t>
+      </w:r>
+      <w:r>
+        <w:rPr>
+          <w:highlight w:val="yellow"/>
+        </w:rPr>
+        <w:t>)</w:t>
+      </w:r>
+    </w:p>
+    <w:p/>
+    <w:p>
+      <w:r>
+        <w:t>Educational Interventions to Improve Risk Interpretation</w:t>
+      </w:r>
+    </w:p>
+    <w:p>
+      <w:pPr>
+        <w:pStyle w:val="ListParagraph"/>
+        <w:numPr>
+          <w:ilvl w:val="0"/>
+          <w:numId w:val="1"/>
+        </w:numPr>
+      </w:pPr>
+      <w:r>
+        <w:lastRenderedPageBreak/>
+        <w:t xml:space="preserve">Visualizations are good, </w:t>
+      </w:r>
+      <w:proofErr w:type="gramStart"/>
+      <w:r>
+        <w:t>e.g.</w:t>
+      </w:r>
+      <w:proofErr w:type="gramEnd"/>
+      <w:r>
+        <w:t xml:space="preserve"> icon arrays and risk ladders</w:t>
+      </w:r>
+    </w:p>
+    <w:p>
+      <w:pPr>
+        <w:pStyle w:val="ListParagraph"/>
+        <w:numPr>
+          <w:ilvl w:val="1"/>
+          <w:numId w:val="1"/>
+        </w:numPr>
+      </w:pPr>
+      <w:r>
+        <w:t>Because these visuals allow to view statistics as percentages, which can be interpreted very easily.</w:t>
+      </w:r>
+    </w:p>
+    <w:p>
+      <w:pPr>
+        <w:pStyle w:val="ListParagraph"/>
+        <w:numPr>
+          <w:ilvl w:val="1"/>
+          <w:numId w:val="1"/>
+        </w:numPr>
+      </w:pPr>
+      <w:r>
+        <w:t>Works well in ‘isolated’ situations, but how do you evaluate health info without visuals or cognitive supports??</w:t>
+      </w:r>
+    </w:p>
+    <w:p>
+      <w:pPr>
+        <w:pStyle w:val="ListParagraph"/>
+        <w:numPr>
+          <w:ilvl w:val="0"/>
+          <w:numId w:val="1"/>
+        </w:numPr>
+      </w:pPr>
+      <w:r>
+        <w:t xml:space="preserve">Health decision-making </w:t>
+      </w:r>
+      <w:proofErr w:type="gramStart"/>
+      <w:r>
+        <w:t>literature  “</w:t>
+      </w:r>
+      <w:proofErr w:type="gramEnd"/>
+      <w:r>
+        <w:t>recognizes that clinicians do not have time</w:t>
+      </w:r>
+      <w:r>
+        <w:t xml:space="preserve"> </w:t>
+      </w:r>
+      <w:r>
+        <w:t>to teach patients about math</w:t>
+      </w:r>
+      <w:r>
+        <w:t>”</w:t>
+      </w:r>
+    </w:p>
+    <w:p>
+      <w:pPr>
+        <w:pStyle w:val="ListParagraph"/>
+        <w:numPr>
+          <w:ilvl w:val="1"/>
+          <w:numId w:val="1"/>
+        </w:numPr>
+      </w:pPr>
+      <w:r>
+        <w:t>Instead, they prevent activation of numerical biases</w:t>
+      </w:r>
+    </w:p>
+    <w:p>
+      <w:pPr>
+        <w:pStyle w:val="ListParagraph"/>
+        <w:numPr>
+          <w:ilvl w:val="1"/>
+          <w:numId w:val="1"/>
+        </w:numPr>
+      </w:pPr>
+      <w:r>
+        <w:t>Promote use of non-cognitive processes (visual perception and icon arrays)</w:t>
+      </w:r>
+    </w:p>
+    <w:p>
+      <w:pPr>
+        <w:pStyle w:val="ListParagraph"/>
+        <w:numPr>
+          <w:ilvl w:val="0"/>
+          <w:numId w:val="1"/>
+        </w:numPr>
+      </w:pPr>
+      <w:r>
+        <w:t xml:space="preserve">Teaching how to do math is a long-term strategy, that is a societal </w:t>
+      </w:r>
+      <w:proofErr w:type="gramStart"/>
+      <w:r>
+        <w:t>type</w:t>
+      </w:r>
+      <w:proofErr w:type="gramEnd"/>
+      <w:r>
+        <w:t xml:space="preserve"> issue.</w:t>
+      </w:r>
+    </w:p>
+    <w:p>
+      <w:pPr>
+        <w:pStyle w:val="ListParagraph"/>
+        <w:numPr>
+          <w:ilvl w:val="1"/>
+          <w:numId w:val="1"/>
+        </w:numPr>
+      </w:pPr>
+      <w:r>
+        <w:t>Does not rely on needing a well-designed visual display</w:t>
+      </w:r>
+    </w:p>
+    <w:p>
+      <w:r>
+        <w:t>Magnitudes are the GIST of rational numbers</w:t>
+      </w:r>
+    </w:p>
+    <w:p>
+      <w:pPr>
+        <w:pStyle w:val="ListParagraph"/>
+        <w:numPr>
+          <w:ilvl w:val="0"/>
+          <w:numId w:val="1"/>
+        </w:numPr>
+      </w:pPr>
+      <w:r>
+        <w:t>Understanding of magnitude is the building block of math</w:t>
+      </w:r>
+    </w:p>
+    <w:p>
+      <w:pPr>
+        <w:pStyle w:val="ListParagraph"/>
+        <w:numPr>
+          <w:ilvl w:val="0"/>
+          <w:numId w:val="1"/>
+        </w:numPr>
+      </w:pPr>
+      <w:r>
+        <w:t>Gist of magnitude allows people to estimate what is needed for good decisions.</w:t>
+      </w:r>
+    </w:p>
+    <w:p>
+      <w:pPr>
+        <w:pStyle w:val="ListParagraph"/>
+        <w:numPr>
+          <w:ilvl w:val="0"/>
+          <w:numId w:val="1"/>
+        </w:numPr>
+      </w:pPr>
+      <w:r>
+        <w:t>GIST usage increases with age.</w:t>
+      </w:r>
+    </w:p>
+    <w:p>
+      <w:pPr>
+        <w:pStyle w:val="ListParagraph"/>
+        <w:numPr>
+          <w:ilvl w:val="0"/>
+          <w:numId w:val="1"/>
+        </w:numPr>
+      </w:pPr>
+      <w:r>
+        <w:t>Reasoning w/ fractions.</w:t>
+      </w:r>
+    </w:p>
+    <w:p>
+      <w:pPr>
+        <w:pStyle w:val="ListParagraph"/>
+        <w:numPr>
+          <w:ilvl w:val="1"/>
+          <w:numId w:val="1"/>
+        </w:numPr>
+      </w:pPr>
+      <w:r>
+        <w:t>Strategic and effortful reasoning is needed</w:t>
+      </w:r>
+    </w:p>
+    <w:p>
+      <w:pPr>
+        <w:pStyle w:val="ListParagraph"/>
+        <w:numPr>
+          <w:ilvl w:val="1"/>
+          <w:numId w:val="1"/>
+        </w:numPr>
+      </w:pPr>
+      <w:r>
+        <w:t>Thus, learning goes from the gist understanding (rough magnitudes) to exact information, to using gist reasoning by considering approximate magnitudes.</w:t>
+      </w:r>
+    </w:p>
+    <w:p>
+      <w:pPr>
+        <w:pStyle w:val="ListParagraph"/>
+        <w:numPr>
+          <w:ilvl w:val="0"/>
+          <w:numId w:val="1"/>
+        </w:numPr>
+      </w:pPr>
+      <w:r>
+        <w:t>Number lines illustrate magnitude</w:t>
+      </w:r>
+    </w:p>
+    <w:p>
+      <w:pPr>
+        <w:pStyle w:val="ListParagraph"/>
+        <w:numPr>
+          <w:ilvl w:val="1"/>
+          <w:numId w:val="1"/>
+        </w:numPr>
+      </w:pPr>
+      <w:proofErr w:type="gramStart"/>
+      <w:r>
+        <w:t>Thus</w:t>
+      </w:r>
+      <w:proofErr w:type="gramEnd"/>
+      <w:r>
+        <w:t xml:space="preserve"> both primes </w:t>
+      </w:r>
+      <w:r>
+        <w:t>subjects to use the ‘correct’ skills</w:t>
+      </w:r>
+    </w:p>
+    <w:p>
+      <w:pPr>
+        <w:pStyle w:val="ListParagraph"/>
+        <w:numPr>
+          <w:ilvl w:val="1"/>
+          <w:numId w:val="1"/>
+        </w:numPr>
+      </w:pPr>
+      <w:r>
+        <w:t>Also allows for comparison of magnitudes to each other very easily</w:t>
+      </w:r>
+    </w:p>
+    <w:p>
+      <w:pPr>
+        <w:pStyle w:val="ListParagraph"/>
+        <w:numPr>
+          <w:ilvl w:val="1"/>
+          <w:numId w:val="1"/>
+        </w:numPr>
+      </w:pPr>
+      <w:r>
+        <w:t>Leverages spatial-numeric relationships.</w:t>
+      </w:r>
+    </w:p>
+    <w:p>
+      <w:r>
+        <w:t>Interventions for Adults</w:t>
+      </w:r>
+    </w:p>
+    <w:p>
+      <w:pPr>
+        <w:pStyle w:val="ListParagraph"/>
+        <w:numPr>
+          <w:ilvl w:val="0"/>
+          <w:numId w:val="1"/>
+        </w:numPr>
+      </w:pPr>
+      <w:r>
+        <w:t>Combination of procedural instruction (step by step how to do activity) as well as conceptual instruction (what is relative to what, base rates and other numbers, etc.)</w:t>
+      </w:r>
+    </w:p>
+    <w:p>
+      <w:pPr>
+        <w:pStyle w:val="ListParagraph"/>
+        <w:numPr>
+          <w:ilvl w:val="0"/>
+          <w:numId w:val="1"/>
+        </w:numPr>
+      </w:pPr>
+      <w:r>
+        <w:t xml:space="preserve">Conveying conceptual information to explain why the procedures work the way they do </w:t>
+      </w:r>
+      <w:r>
+        <w:rPr>
+          <w:highlight w:val="yellow"/>
+        </w:rPr>
+        <w:t>Thompson et al. (2021)</w:t>
+      </w:r>
+    </w:p>
+    <w:p>
+      <w:pPr>
+        <w:pStyle w:val="ListParagraph"/>
+        <w:numPr>
+          <w:ilvl w:val="1"/>
+          <w:numId w:val="1"/>
+        </w:numPr>
+      </w:pPr>
+      <w:r>
+        <w:rPr>
+          <w:highlight w:val="yellow"/>
+        </w:rPr>
+        <w:t>Could we expand this even further when explaining our goal??</w:t>
+      </w:r>
+    </w:p>
+    <w:p>
+      <w:pPr>
+        <w:pStyle w:val="ListParagraph"/>
+        <w:numPr>
+          <w:ilvl w:val="1"/>
+          <w:numId w:val="1"/>
+        </w:numPr>
+      </w:pPr>
+      <w:r>
+        <w:t>Could we add some basic costs and see if this is realistic to address?</w:t>
+      </w:r>
+    </w:p>
+    <w:p>
+      <w:pPr>
+        <w:pStyle w:val="ListParagraph"/>
+        <w:numPr>
+          <w:ilvl w:val="2"/>
+          <w:numId w:val="1"/>
+        </w:numPr>
+      </w:pPr>
+      <w:r>
+        <w:t>Would people want less or more than the ‘pre-set’ budget, would knowing the monthly cost and value of each service in and of itself help drive decision making?</w:t>
+      </w:r>
+    </w:p>
+    <w:p>
+      <w:r>
+        <w:br/>
+      </w:r>
     </w:p>
     <w:sectPr>
       <w:pgSz w:w="12240" w:h="15840"/>
@@ -1782,7 +4748,7 @@
         <w:rFonts w:ascii="Wingdings" w:hAnsi="Wingdings" w:hint="default"/>
       </w:rPr>
     </w:lvl>
-    <w:lvl w:ilvl="3" w:tplc="04090001" w:tentative="1">
+    <w:lvl w:ilvl="3" w:tplc="04090001">
       <w:start w:val="1"/>
       <w:numFmt w:val="bullet"/>
       <w:lvlText w:val=""/>
@@ -2264,7 +5230,6 @@
   <w:style w:type="character" w:default="1" w:styleId="DefaultParagraphFont">
     <w:name w:val="Default Paragraph Font"/>
     <w:uiPriority w:val="1"/>
-    <w:semiHidden/>
     <w:unhideWhenUsed/>
   </w:style>
   <w:style w:type="table" w:default="1" w:styleId="TableNormal">

</xml_diff>